<commit_message>
Server: edit Doku, renamed Endpoint
</commit_message>
<xml_diff>
--- a/notes/ToDo.docx
+++ b/notes/ToDo.docx
@@ -1070,12 +1070,10 @@
         </w:numPr>
         <w:spacing w:after="0"/>
       </w:pPr>
-      <w:bookmarkStart w:id="0" w:name="_GoBack"/>
       <w:r>
         <w:t>http://localhost:5000/api/DataBase/countGameOfPlayer</w:t>
       </w:r>
     </w:p>
-    <w:bookmarkEnd w:id="0"/>
     <w:p>
       <w:pPr>
         <w:spacing w:after="0"/>
@@ -1144,13 +1142,7 @@
         <w:spacing w:after="0"/>
       </w:pPr>
       <w:r>
-        <w:t>Zur gleichen Zeit d</w:t>
-      </w:r>
-      <w:r>
-        <w:t>ürfen keine zwei Spieler mit dem</w:t>
-      </w:r>
-      <w:r>
-        <w:t xml:space="preserve">selben Namen </w:t>
+        <w:t xml:space="preserve">Zur gleichen Zeit dürfen keine zwei Spieler mit demselben Namen </w:t>
       </w:r>
       <w:r>
         <w:t>anmelden</w:t>
@@ -1214,6 +1206,132 @@
         </w:rPr>
         <w:br w:type="page"/>
       </w:r>
+      <w:bookmarkStart w:id="0" w:name="_GoBack"/>
+      <w:bookmarkEnd w:id="0"/>
+      <w:r>
+        <w:rPr>
+          <w:rFonts w:ascii="Arial" w:hAnsi="Arial" w:cs="Arial"/>
+          <w:sz w:val="20"/>
+          <w:szCs w:val="20"/>
+        </w:rPr>
+        <w:lastRenderedPageBreak/>
+        <w:t>17.12.2019</w:t>
+      </w:r>
+    </w:p>
+    <w:p>
+      <w:pPr>
+        <w:rPr>
+          <w:rFonts w:ascii="Arial" w:hAnsi="Arial" w:cs="Arial"/>
+          <w:sz w:val="20"/>
+          <w:szCs w:val="20"/>
+        </w:rPr>
+      </w:pPr>
+      <w:r>
+        <w:rPr>
+          <w:rFonts w:ascii="Arial" w:hAnsi="Arial" w:cs="Arial"/>
+          <w:sz w:val="20"/>
+          <w:szCs w:val="20"/>
+        </w:rPr>
+        <w:t>Projektvorstellung</w:t>
+      </w:r>
+    </w:p>
+    <w:p>
+      <w:pPr>
+        <w:rPr>
+          <w:rFonts w:ascii="Arial" w:hAnsi="Arial" w:cs="Arial"/>
+          <w:sz w:val="20"/>
+          <w:szCs w:val="20"/>
+        </w:rPr>
+      </w:pPr>
+      <w:r>
+        <w:rPr>
+          <w:rFonts w:ascii="Arial" w:hAnsi="Arial" w:cs="Arial"/>
+          <w:sz w:val="20"/>
+          <w:szCs w:val="20"/>
+        </w:rPr>
+        <w:t xml:space="preserve">RK: </w:t>
+      </w:r>
+      <w:proofErr w:type="spellStart"/>
+      <w:r>
+        <w:rPr>
+          <w:rFonts w:ascii="Arial" w:hAnsi="Arial" w:cs="Arial"/>
+          <w:sz w:val="20"/>
+          <w:szCs w:val="20"/>
+        </w:rPr>
+        <w:t>Swagger</w:t>
+      </w:r>
+      <w:proofErr w:type="spellEnd"/>
+      <w:r>
+        <w:rPr>
+          <w:rFonts w:ascii="Arial" w:hAnsi="Arial" w:cs="Arial"/>
+          <w:sz w:val="20"/>
+          <w:szCs w:val="20"/>
+        </w:rPr>
+        <w:t xml:space="preserve"> für Rest Controller</w:t>
+      </w:r>
+    </w:p>
+    <w:p>
+      <w:pPr>
+        <w:rPr>
+          <w:rFonts w:ascii="Arial" w:hAnsi="Arial" w:cs="Arial"/>
+          <w:sz w:val="20"/>
+          <w:szCs w:val="20"/>
+        </w:rPr>
+      </w:pPr>
+      <w:r>
+        <w:rPr>
+          <w:rFonts w:ascii="Arial" w:hAnsi="Arial" w:cs="Arial"/>
+          <w:sz w:val="20"/>
+          <w:szCs w:val="20"/>
+        </w:rPr>
+        <w:t xml:space="preserve">MB: Webbrowser </w:t>
+      </w:r>
+      <w:proofErr w:type="spellStart"/>
+      <w:r>
+        <w:rPr>
+          <w:rFonts w:ascii="Arial" w:hAnsi="Arial" w:cs="Arial"/>
+          <w:sz w:val="20"/>
+          <w:szCs w:val="20"/>
+        </w:rPr>
+        <w:t>test</w:t>
+      </w:r>
+      <w:proofErr w:type="spellEnd"/>
+    </w:p>
+    <w:p>
+      <w:pPr>
+        <w:rPr>
+          <w:rFonts w:ascii="Arial" w:hAnsi="Arial" w:cs="Arial"/>
+          <w:sz w:val="20"/>
+          <w:szCs w:val="20"/>
+        </w:rPr>
+      </w:pPr>
+      <w:r>
+        <w:rPr>
+          <w:rFonts w:ascii="Arial" w:hAnsi="Arial" w:cs="Arial"/>
+          <w:sz w:val="20"/>
+          <w:szCs w:val="20"/>
+        </w:rPr>
+        <w:t xml:space="preserve">JL: </w:t>
+      </w:r>
+      <w:proofErr w:type="spellStart"/>
+      <w:r>
+        <w:rPr>
+          <w:rFonts w:ascii="Arial" w:hAnsi="Arial" w:cs="Arial"/>
+          <w:sz w:val="20"/>
+          <w:szCs w:val="20"/>
+        </w:rPr>
+        <w:t>Begriffklärung</w:t>
+      </w:r>
+      <w:proofErr w:type="spellEnd"/>
+    </w:p>
+    <w:p>
+      <w:pPr>
+        <w:rPr>
+          <w:rFonts w:ascii="Arial" w:hAnsi="Arial" w:cs="Arial"/>
+          <w:sz w:val="20"/>
+          <w:szCs w:val="20"/>
+        </w:rPr>
+      </w:pPr>
     </w:p>
     <w:p>
       <w:pPr>
@@ -2220,6 +2338,7 @@
   <w:style w:type="character" w:default="1" w:styleId="Absatz-Standardschriftart">
     <w:name w:val="Default Paragraph Font"/>
     <w:uiPriority w:val="1"/>
+    <w:semiHidden/>
     <w:unhideWhenUsed/>
   </w:style>
   <w:style w:type="table" w:default="1" w:styleId="NormaleTabelle">
@@ -2432,6 +2551,7 @@
   <w:style w:type="character" w:default="1" w:styleId="Absatz-Standardschriftart">
     <w:name w:val="Default Paragraph Font"/>
     <w:uiPriority w:val="1"/>
+    <w:semiHidden/>
     <w:unhideWhenUsed/>
   </w:style>
   <w:style w:type="table" w:default="1" w:styleId="NormaleTabelle">

</xml_diff>

<commit_message>
Doku: edit MVC Design Pattern, ToDo
</commit_message>
<xml_diff>
--- a/notes/ToDo.docx
+++ b/notes/ToDo.docx
@@ -1275,6 +1275,167 @@
         </w:rPr>
         <w:t>, Spiel Beschreibung</w:t>
       </w:r>
+    </w:p>
+    <w:p>
+      <w:pPr>
+        <w:rPr>
+          <w:rFonts w:ascii="Arial" w:hAnsi="Arial" w:cs="Arial"/>
+          <w:sz w:val="20"/>
+          <w:szCs w:val="20"/>
+        </w:rPr>
+      </w:pPr>
+      <w:r>
+        <w:rPr>
+          <w:rFonts w:ascii="Arial" w:hAnsi="Arial" w:cs="Arial"/>
+          <w:sz w:val="20"/>
+          <w:szCs w:val="20"/>
+        </w:rPr>
+        <w:t xml:space="preserve">MB: Webbrowser </w:t>
+      </w:r>
+      <w:proofErr w:type="spellStart"/>
+      <w:r>
+        <w:rPr>
+          <w:rFonts w:ascii="Arial" w:hAnsi="Arial" w:cs="Arial"/>
+          <w:sz w:val="20"/>
+          <w:szCs w:val="20"/>
+        </w:rPr>
+        <w:t>test</w:t>
+      </w:r>
+      <w:proofErr w:type="spellEnd"/>
+      <w:r>
+        <w:rPr>
+          <w:rFonts w:ascii="Arial" w:hAnsi="Arial" w:cs="Arial"/>
+          <w:sz w:val="20"/>
+          <w:szCs w:val="20"/>
+        </w:rPr>
+        <w:t xml:space="preserve">, </w:t>
+      </w:r>
+      <w:proofErr w:type="spellStart"/>
+      <w:r>
+        <w:rPr>
+          <w:rFonts w:ascii="Arial" w:hAnsi="Arial" w:cs="Arial"/>
+          <w:sz w:val="20"/>
+          <w:szCs w:val="20"/>
+        </w:rPr>
+        <w:t>Use</w:t>
+      </w:r>
+      <w:proofErr w:type="spellEnd"/>
+      <w:r>
+        <w:rPr>
+          <w:rFonts w:ascii="Arial" w:hAnsi="Arial" w:cs="Arial"/>
+          <w:sz w:val="20"/>
+          <w:szCs w:val="20"/>
+        </w:rPr>
+        <w:t xml:space="preserve"> Case Diagram</w:t>
+      </w:r>
+      <w:r>
+        <w:rPr>
+          <w:rFonts w:ascii="Arial" w:hAnsi="Arial" w:cs="Arial"/>
+          <w:sz w:val="20"/>
+          <w:szCs w:val="20"/>
+        </w:rPr>
+        <w:t>m</w:t>
+      </w:r>
+    </w:p>
+    <w:p>
+      <w:pPr>
+        <w:rPr>
+          <w:rFonts w:ascii="Arial" w:hAnsi="Arial" w:cs="Arial"/>
+          <w:sz w:val="20"/>
+          <w:szCs w:val="20"/>
+        </w:rPr>
+      </w:pPr>
+      <w:r>
+        <w:rPr>
+          <w:rFonts w:ascii="Arial" w:hAnsi="Arial" w:cs="Arial"/>
+          <w:sz w:val="20"/>
+          <w:szCs w:val="20"/>
+        </w:rPr>
+        <w:t>JL: Begriff</w:t>
+      </w:r>
+      <w:r>
+        <w:rPr>
+          <w:rFonts w:ascii="Arial" w:hAnsi="Arial" w:cs="Arial"/>
+          <w:sz w:val="20"/>
+          <w:szCs w:val="20"/>
+        </w:rPr>
+        <w:t>s</w:t>
+      </w:r>
+      <w:r>
+        <w:rPr>
+          <w:rFonts w:ascii="Arial" w:hAnsi="Arial" w:cs="Arial"/>
+          <w:sz w:val="20"/>
+          <w:szCs w:val="20"/>
+        </w:rPr>
+        <w:t>klärung</w:t>
+      </w:r>
+    </w:p>
+    <w:p>
+      <w:pPr>
+        <w:rPr>
+          <w:rFonts w:ascii="Arial" w:hAnsi="Arial" w:cs="Arial"/>
+          <w:sz w:val="20"/>
+          <w:szCs w:val="20"/>
+        </w:rPr>
+      </w:pPr>
+      <w:r>
+        <w:rPr>
+          <w:rFonts w:ascii="Arial" w:hAnsi="Arial" w:cs="Arial"/>
+          <w:sz w:val="20"/>
+          <w:szCs w:val="20"/>
+        </w:rPr>
+        <w:t>18.12.2019</w:t>
+      </w:r>
+    </w:p>
+    <w:p>
+      <w:pPr>
+        <w:rPr>
+          <w:rFonts w:ascii="Arial" w:hAnsi="Arial" w:cs="Arial"/>
+          <w:sz w:val="20"/>
+          <w:szCs w:val="20"/>
+        </w:rPr>
+      </w:pPr>
+      <w:r>
+        <w:rPr>
+          <w:rFonts w:ascii="Arial" w:hAnsi="Arial" w:cs="Arial"/>
+          <w:sz w:val="20"/>
+          <w:szCs w:val="20"/>
+        </w:rPr>
+        <w:t>RK: Klassendiagram</w:t>
+      </w:r>
+      <w:r>
+        <w:rPr>
+          <w:rFonts w:ascii="Arial" w:hAnsi="Arial" w:cs="Arial"/>
+          <w:sz w:val="20"/>
+          <w:szCs w:val="20"/>
+        </w:rPr>
+        <w:t>, Fazit</w:t>
+      </w:r>
+    </w:p>
+    <w:p>
+      <w:pPr>
+        <w:rPr>
+          <w:rFonts w:ascii="Arial" w:hAnsi="Arial" w:cs="Arial"/>
+          <w:sz w:val="20"/>
+          <w:szCs w:val="20"/>
+        </w:rPr>
+      </w:pPr>
+      <w:r>
+        <w:rPr>
+          <w:rFonts w:ascii="Arial" w:hAnsi="Arial" w:cs="Arial"/>
+          <w:sz w:val="20"/>
+          <w:szCs w:val="20"/>
+        </w:rPr>
+        <w:t>MB: Fazit</w:t>
+      </w:r>
+      <w:r>
+        <w:rPr>
+          <w:rFonts w:ascii="Arial" w:hAnsi="Arial" w:cs="Arial"/>
+          <w:sz w:val="20"/>
+          <w:szCs w:val="20"/>
+        </w:rPr>
+        <w:t>, MVC</w:t>
+      </w:r>
       <w:bookmarkStart w:id="0" w:name="_GoBack"/>
       <w:bookmarkEnd w:id="0"/>
     </w:p>
@@ -1292,94 +1453,32 @@
           <w:sz w:val="20"/>
           <w:szCs w:val="20"/>
         </w:rPr>
-        <w:t xml:space="preserve">MB: Webbrowser </w:t>
-      </w:r>
-      <w:proofErr w:type="spellStart"/>
-      <w:r>
-        <w:rPr>
-          <w:rFonts w:ascii="Arial" w:hAnsi="Arial" w:cs="Arial"/>
-          <w:sz w:val="20"/>
-          <w:szCs w:val="20"/>
-        </w:rPr>
-        <w:t>test</w:t>
-      </w:r>
-      <w:proofErr w:type="spellEnd"/>
-      <w:r>
-        <w:rPr>
-          <w:rFonts w:ascii="Arial" w:hAnsi="Arial" w:cs="Arial"/>
-          <w:sz w:val="20"/>
-          <w:szCs w:val="20"/>
-        </w:rPr>
-        <w:t xml:space="preserve">, </w:t>
-      </w:r>
-      <w:proofErr w:type="spellStart"/>
-      <w:r>
-        <w:rPr>
-          <w:rFonts w:ascii="Arial" w:hAnsi="Arial" w:cs="Arial"/>
-          <w:sz w:val="20"/>
-          <w:szCs w:val="20"/>
-        </w:rPr>
-        <w:t>Use</w:t>
-      </w:r>
-      <w:proofErr w:type="spellEnd"/>
-      <w:r>
-        <w:rPr>
-          <w:rFonts w:ascii="Arial" w:hAnsi="Arial" w:cs="Arial"/>
-          <w:sz w:val="20"/>
-          <w:szCs w:val="20"/>
-        </w:rPr>
-        <w:t xml:space="preserve"> Case Diagram</w:t>
-      </w:r>
-      <w:r>
-        <w:rPr>
-          <w:rFonts w:ascii="Arial" w:hAnsi="Arial" w:cs="Arial"/>
-          <w:sz w:val="20"/>
-          <w:szCs w:val="20"/>
-        </w:rPr>
-        <w:t>m</w:t>
-      </w:r>
-    </w:p>
-    <w:p>
-      <w:pPr>
-        <w:rPr>
-          <w:rFonts w:ascii="Arial" w:hAnsi="Arial" w:cs="Arial"/>
-          <w:sz w:val="20"/>
-          <w:szCs w:val="20"/>
-        </w:rPr>
-      </w:pPr>
-      <w:r>
-        <w:rPr>
-          <w:rFonts w:ascii="Arial" w:hAnsi="Arial" w:cs="Arial"/>
-          <w:sz w:val="20"/>
-          <w:szCs w:val="20"/>
-        </w:rPr>
-        <w:t>JL: Begriff</w:t>
-      </w:r>
-      <w:r>
-        <w:rPr>
-          <w:rFonts w:ascii="Arial" w:hAnsi="Arial" w:cs="Arial"/>
-          <w:sz w:val="20"/>
-          <w:szCs w:val="20"/>
-        </w:rPr>
-        <w:t>s</w:t>
-      </w:r>
-      <w:r>
-        <w:rPr>
-          <w:rFonts w:ascii="Arial" w:hAnsi="Arial" w:cs="Arial"/>
-          <w:sz w:val="20"/>
-          <w:szCs w:val="20"/>
-        </w:rPr>
-        <w:t>klärung</w:t>
-      </w:r>
-    </w:p>
-    <w:p>
-      <w:pPr>
-        <w:rPr>
-          <w:rFonts w:ascii="Arial" w:hAnsi="Arial" w:cs="Arial"/>
-          <w:sz w:val="20"/>
-          <w:szCs w:val="20"/>
-        </w:rPr>
-      </w:pPr>
+        <w:t>JL: S</w:t>
+      </w:r>
+      <w:r>
+        <w:rPr>
+          <w:rFonts w:ascii="Arial" w:hAnsi="Arial" w:cs="Arial"/>
+          <w:sz w:val="20"/>
+          <w:szCs w:val="20"/>
+        </w:rPr>
+        <w:t>e</w:t>
+      </w:r>
+      <w:r>
+        <w:rPr>
+          <w:rFonts w:ascii="Arial" w:hAnsi="Arial" w:cs="Arial"/>
+          <w:sz w:val="20"/>
+          <w:szCs w:val="20"/>
+        </w:rPr>
+        <w:t>quenzdiagramm</w:t>
+      </w:r>
+      <w:r>
+        <w:rPr>
+          <w:rFonts w:ascii="Arial" w:hAnsi="Arial" w:cs="Arial"/>
+          <w:sz w:val="20"/>
+          <w:szCs w:val="20"/>
+        </w:rPr>
+        <w:t>, Fazit</w:t>
+      </w:r>
     </w:p>
     <w:p>
       <w:pPr>

</xml_diff>